<commit_message>
Update Funkcionalni zahtev Lazar.docx
</commit_message>
<xml_diff>
--- a/Funkcionalni zahtev Lazar.docx
+++ b/Funkcionalni zahtev Lazar.docx
@@ -664,7 +664,7 @@
     <w:p/>
     <w:p>
       <w:r>
-        <w:t>Наравно, штампарија ће имати и уговорене веће уговорене послове на дужи период са неким другим одре</w:t>
+        <w:t>Наравно, штампарија ће имати и веће уговорене послове на дужи период са неким другим одре</w:t>
       </w:r>
       <w:r>
         <w:t xml:space="preserve">ђеним фирмама тј маркама ( пример неких најпознатијих су </w:t>
@@ -713,6 +713,24 @@
     <w:p>
       <w:r>
         <w:t>Такође те фирме са којим имамо уговорене послове могу додатно наплатити да на нашем сајту имамо рекламе за њихов бренд.</w:t>
+      </w:r>
+      <w:r>
+        <w:t xml:space="preserve"> </w:t>
+      </w:r>
+      <w:r>
+        <w:t>Сајт ће садржати и колачиће (</w:t>
+      </w:r>
+      <w:r>
+        <w:rPr>
+          <w:lang w:val="en-US"/>
+        </w:rPr>
+        <w:t>cookies</w:t>
+      </w:r>
+      <w:r>
+        <w:t>)</w:t>
+      </w:r>
+      <w:r>
+        <w:t xml:space="preserve"> који ће имати приступ корисниковог претраживача уколико корисник то дозволи. На тај начин ће кориснику излетети реклама за бренд који има највише шансе да га интересује, тј да му се свиди.</w:t>
       </w:r>
     </w:p>
     <w:p/>
@@ -2222,6 +2240,7 @@
   <w:style w:type="character" w:default="1" w:styleId="DefaultParagraphFont">
     <w:name w:val="Default Paragraph Font"/>
     <w:uiPriority w:val="1"/>
+    <w:semiHidden/>
     <w:unhideWhenUsed/>
   </w:style>
   <w:style w:type="table" w:default="1" w:styleId="TableNormal">

</xml_diff>